<commit_message>
version compilada para x86, se sube codigo para trabajar en maquina 3045 y revisar servicio FE el cual no almacena tpo referencia en integracion de documentos
</commit_message>
<xml_diff>
--- a/Documentacion/Instalación de Crystal Report.docx
+++ b/Documentacion/Instalación de Crystal Report.docx
@@ -56,18 +56,45 @@
           <w:lang w:val="en-US"/>
         </w:rPr>
       </w:pPr>
+      <w:r>
+        <w:rPr>
+          <w:lang w:val="en-US"/>
+        </w:rPr>
+        <w:t xml:space="preserve">En la </w:t>
+      </w:r>
       <w:proofErr w:type="spellStart"/>
       <w:r>
         <w:rPr>
           <w:lang w:val="en-US"/>
         </w:rPr>
-        <w:t>En</w:t>
+        <w:t>ruta</w:t>
       </w:r>
       <w:proofErr w:type="spellEnd"/>
       <w:r>
         <w:rPr>
           <w:lang w:val="en-US"/>
         </w:rPr>
+        <w:t>: C:\Program Files (x86)\SAP\SAP Business One Server\B1_SHR\Crystal Server Integration</w:t>
+      </w:r>
+    </w:p>
+    <w:p>
+      <w:pPr>
+        <w:rPr>
+          <w:lang w:val="en-US"/>
+        </w:rPr>
+      </w:pPr>
+      <w:proofErr w:type="spellStart"/>
+      <w:r>
+        <w:rPr>
+          <w:lang w:val="en-US"/>
+        </w:rPr>
+        <w:t>Instalar</w:t>
+      </w:r>
+      <w:proofErr w:type="spellEnd"/>
+      <w:r>
+        <w:rPr>
+          <w:lang w:val="en-US"/>
+        </w:rPr>
         <w:t xml:space="preserve"> la </w:t>
       </w:r>
       <w:proofErr w:type="spellStart"/>
@@ -75,54 +102,19 @@
         <w:rPr>
           <w:lang w:val="en-US"/>
         </w:rPr>
-        <w:t>ruta</w:t>
+        <w:t>aplicación</w:t>
       </w:r>
       <w:proofErr w:type="spellEnd"/>
       <w:r>
         <w:rPr>
           <w:lang w:val="en-US"/>
         </w:rPr>
-        <w:t>: C:\Program Files (x86)\SAP\SAP Business One Server\B1_SHR\Crystal Server Integration</w:t>
-      </w:r>
-    </w:p>
-    <w:p>
-      <w:pPr>
-        <w:rPr>
-          <w:lang w:val="en-US"/>
-        </w:rPr>
-      </w:pPr>
-      <w:proofErr w:type="spellStart"/>
-      <w:r>
-        <w:rPr>
-          <w:lang w:val="en-US"/>
-        </w:rPr>
-        <w:t>Instalar</w:t>
-      </w:r>
-      <w:proofErr w:type="spellEnd"/>
-      <w:r>
-        <w:rPr>
-          <w:lang w:val="en-US"/>
-        </w:rPr>
-        <w:t xml:space="preserve"> la </w:t>
-      </w:r>
-      <w:proofErr w:type="spellStart"/>
-      <w:r>
-        <w:rPr>
-          <w:lang w:val="en-US"/>
-        </w:rPr>
-        <w:t>aplicación</w:t>
-      </w:r>
-      <w:proofErr w:type="spellEnd"/>
-      <w:r>
-        <w:rPr>
-          <w:lang w:val="en-US"/>
-        </w:rPr>
         <w:t xml:space="preserve"> </w:t>
       </w:r>
     </w:p>
     <w:p>
       <w:pPr>
-        <w:pStyle w:val="Prrafodelista"/>
+        <w:pStyle w:val="ListParagraph"/>
         <w:numPr>
           <w:ilvl w:val="0"/>
           <w:numId w:val="2"/>
@@ -134,17 +126,17 @@
     </w:p>
     <w:p>
       <w:pPr>
-        <w:pStyle w:val="Prrafodelista"/>
-      </w:pPr>
-    </w:p>
-    <w:p>
-      <w:pPr>
-        <w:pStyle w:val="Prrafodelista"/>
+        <w:pStyle w:val="ListParagraph"/>
+      </w:pPr>
+    </w:p>
+    <w:p>
+      <w:pPr>
+        <w:pStyle w:val="ListParagraph"/>
       </w:pPr>
       <w:r>
         <w:rPr>
           <w:noProof/>
-          <w:lang w:eastAsia="es-ES"/>
+          <w:lang w:val="en-US"/>
         </w:rPr>
         <w:drawing>
           <wp:inline distT="0" distB="0" distL="0" distR="0" wp14:anchorId="300ACEB4" wp14:editId="76560F14">
@@ -185,7 +177,7 @@
     </w:p>
     <w:p>
       <w:pPr>
-        <w:pStyle w:val="Prrafodelista"/>
+        <w:pStyle w:val="ListParagraph"/>
       </w:pPr>
     </w:p>
     <w:p>
@@ -195,7 +187,7 @@
     </w:p>
     <w:p>
       <w:pPr>
-        <w:pStyle w:val="Prrafodelista"/>
+        <w:pStyle w:val="ListParagraph"/>
         <w:numPr>
           <w:ilvl w:val="0"/>
           <w:numId w:val="2"/>
@@ -210,7 +202,7 @@
       <w:r>
         <w:rPr>
           <w:noProof/>
-          <w:lang w:eastAsia="es-ES"/>
+          <w:lang w:val="en-US"/>
         </w:rPr>
         <w:drawing>
           <wp:inline distT="0" distB="0" distL="0" distR="0" wp14:anchorId="7B8333DA" wp14:editId="7B309905">
@@ -268,7 +260,7 @@
     </w:p>
     <w:p>
       <w:pPr>
-        <w:pStyle w:val="Prrafodelista"/>
+        <w:pStyle w:val="ListParagraph"/>
         <w:numPr>
           <w:ilvl w:val="0"/>
           <w:numId w:val="2"/>
@@ -333,24 +325,23 @@
     </w:p>
     <w:p>
       <w:pPr>
-        <w:pStyle w:val="Prrafodelista"/>
-        <w:rPr>
-          <w:lang w:val="en-US"/>
-        </w:rPr>
-      </w:pPr>
-    </w:p>
-    <w:p>
-      <w:pPr>
-        <w:pStyle w:val="Prrafodelista"/>
-        <w:rPr>
-          <w:lang w:val="en-US"/>
-        </w:rPr>
-      </w:pPr>
-      <w:bookmarkStart w:id="0" w:name="_GoBack"/>
+        <w:pStyle w:val="ListParagraph"/>
+        <w:rPr>
+          <w:lang w:val="en-US"/>
+        </w:rPr>
+      </w:pPr>
+    </w:p>
+    <w:p>
+      <w:pPr>
+        <w:pStyle w:val="ListParagraph"/>
+        <w:rPr>
+          <w:lang w:val="en-US"/>
+        </w:rPr>
+      </w:pPr>
       <w:r>
         <w:rPr>
           <w:noProof/>
-          <w:lang w:eastAsia="es-ES"/>
+          <w:lang w:val="en-US"/>
         </w:rPr>
         <w:lastRenderedPageBreak/>
         <w:drawing>
@@ -403,11 +394,196 @@
           </wp:anchor>
         </w:drawing>
       </w:r>
+    </w:p>
+    <w:p>
+      <w:pPr>
+        <w:pStyle w:val="ListParagraph"/>
+        <w:rPr>
+          <w:lang w:val="en-US"/>
+        </w:rPr>
+      </w:pPr>
+    </w:p>
+    <w:p>
+      <w:pPr>
+        <w:rPr>
+          <w:lang w:val="es-CL"/>
+        </w:rPr>
+      </w:pPr>
+      <w:r>
+        <w:rPr>
+          <w:lang w:val="es-CL"/>
+        </w:rPr>
+        <w:t>Al instala</w:t>
+      </w:r>
+      <w:r>
+        <w:rPr>
+          <w:lang w:val="es-CL"/>
+        </w:rPr>
+        <w:t xml:space="preserve">r el </w:t>
+      </w:r>
+      <w:proofErr w:type="spellStart"/>
+      <w:r>
+        <w:rPr>
+          <w:lang w:val="es-CL"/>
+        </w:rPr>
+        <w:t>Boe</w:t>
+      </w:r>
+      <w:proofErr w:type="spellEnd"/>
+      <w:r>
+        <w:rPr>
+          <w:lang w:val="es-CL"/>
+        </w:rPr>
+        <w:t>, queda en esta carpeta:</w:t>
+      </w:r>
+    </w:p>
+    <w:p>
+      <w:pPr>
+        <w:rPr>
+          <w:lang w:val="en-US"/>
+        </w:rPr>
+      </w:pPr>
+      <w:r>
+        <w:rPr>
+          <w:lang w:val="en-US"/>
+        </w:rPr>
+        <w:t xml:space="preserve">C:\Program Files (x86)\SAP </w:t>
+      </w:r>
+      <w:proofErr w:type="spellStart"/>
+      <w:r>
+        <w:rPr>
+          <w:lang w:val="en-US"/>
+        </w:rPr>
+        <w:t>BusinessObjects</w:t>
+      </w:r>
+      <w:proofErr w:type="spellEnd"/>
+      <w:r>
+        <w:rPr>
+          <w:lang w:val="en-US"/>
+        </w:rPr>
+        <w:t xml:space="preserve">\SAP </w:t>
+      </w:r>
+      <w:proofErr w:type="spellStart"/>
+      <w:r>
+        <w:rPr>
+          <w:lang w:val="en-US"/>
+        </w:rPr>
+        <w:t>BusinessObjects</w:t>
+      </w:r>
+      <w:proofErr w:type="spellEnd"/>
+      <w:r>
+        <w:rPr>
+          <w:lang w:val="en-US"/>
+        </w:rPr>
+        <w:t xml:space="preserve"> Enterprise XI 4.0\win32_x86\</w:t>
+      </w:r>
+      <w:proofErr w:type="spellStart"/>
+      <w:r>
+        <w:rPr>
+          <w:lang w:val="en-US"/>
+        </w:rPr>
+        <w:t>dotnet</w:t>
+      </w:r>
+      <w:proofErr w:type="spellEnd"/>
+      <w:r>
+        <w:rPr>
+          <w:lang w:val="en-US"/>
+        </w:rPr>
+        <w:t>\</w:t>
+      </w:r>
+      <w:proofErr w:type="spellStart"/>
+      <w:r>
+        <w:rPr>
+          <w:lang w:val="en-US"/>
+        </w:rPr>
+        <w:t>iPoint</w:t>
+      </w:r>
+      <w:proofErr w:type="spellEnd"/>
+    </w:p>
+    <w:p>
+      <w:pPr>
+        <w:rPr>
+          <w:lang w:val="en-US"/>
+        </w:rPr>
+      </w:pPr>
+      <w:r>
+        <w:rPr>
+          <w:lang w:val="en-US"/>
+        </w:rPr>
+        <w:t xml:space="preserve">Las </w:t>
+      </w:r>
+      <w:proofErr w:type="spellStart"/>
+      <w:r>
+        <w:rPr>
+          <w:lang w:val="en-US"/>
+        </w:rPr>
+        <w:t>dll</w:t>
+      </w:r>
+      <w:proofErr w:type="spellEnd"/>
+      <w:r>
+        <w:rPr>
+          <w:lang w:val="en-US"/>
+        </w:rPr>
+        <w:t xml:space="preserve"> </w:t>
+      </w:r>
+    </w:p>
+    <w:p>
+      <w:pPr>
+        <w:rPr>
+          <w:lang w:val="en-US"/>
+        </w:rPr>
+      </w:pPr>
+    </w:p>
+    <w:p>
+      <w:pPr>
+        <w:rPr>
+          <w:lang w:val="en-US"/>
+        </w:rPr>
+      </w:pPr>
+      <w:bookmarkStart w:id="0" w:name="_GoBack"/>
+      <w:r>
+        <w:rPr>
+          <w:lang w:val="en-US"/>
+        </w:rPr>
+        <w:drawing>
+          <wp:inline distT="0" distB="0" distL="0" distR="0" wp14:anchorId="7F348C1B" wp14:editId="50452E38">
+            <wp:extent cx="5731510" cy="3832225"/>
+            <wp:effectExtent l="0" t="0" r="2540" b="0"/>
+            <wp:docPr id="5" name="Picture 5"/>
+            <wp:cNvGraphicFramePr>
+              <a:graphicFrameLocks xmlns:a="http://schemas.openxmlformats.org/drawingml/2006/main" noChangeAspect="1"/>
+            </wp:cNvGraphicFramePr>
+            <a:graphic xmlns:a="http://schemas.openxmlformats.org/drawingml/2006/main">
+              <a:graphicData uri="http://schemas.openxmlformats.org/drawingml/2006/picture">
+                <pic:pic xmlns:pic="http://schemas.openxmlformats.org/drawingml/2006/picture">
+                  <pic:nvPicPr>
+                    <pic:cNvPr id="1" name=""/>
+                    <pic:cNvPicPr/>
+                  </pic:nvPicPr>
+                  <pic:blipFill>
+                    <a:blip r:embed="rId8"/>
+                    <a:stretch>
+                      <a:fillRect/>
+                    </a:stretch>
+                  </pic:blipFill>
+                  <pic:spPr>
+                    <a:xfrm>
+                      <a:off x="0" y="0"/>
+                      <a:ext cx="5731510" cy="3832225"/>
+                    </a:xfrm>
+                    <a:prstGeom prst="rect">
+                      <a:avLst/>
+                    </a:prstGeom>
+                  </pic:spPr>
+                </pic:pic>
+              </a:graphicData>
+            </a:graphic>
+          </wp:inline>
+        </w:drawing>
+      </w:r>
       <w:bookmarkEnd w:id="0"/>
     </w:p>
     <w:p>
       <w:pPr>
-        <w:pStyle w:val="Prrafodelista"/>
         <w:rPr>
           <w:lang w:val="en-US"/>
         </w:rPr>
@@ -432,7 +608,7 @@
 
 <file path=word/numbering.xml><?xml version="1.0" encoding="utf-8"?>
 <w:numbering xmlns:wpc="http://schemas.microsoft.com/office/word/2010/wordprocessingCanvas" xmlns:mc="http://schemas.openxmlformats.org/markup-compatibility/2006" xmlns:o="urn:schemas-microsoft-com:office:office" xmlns:r="http://schemas.openxmlformats.org/officeDocument/2006/relationships" xmlns:m="http://schemas.openxmlformats.org/officeDocument/2006/math" xmlns:v="urn:schemas-microsoft-com:vml" xmlns:wp14="http://schemas.microsoft.com/office/word/2010/wordprocessingDrawing" xmlns:wp="http://schemas.openxmlformats.org/drawingml/2006/wordprocessingDrawing" xmlns:w10="urn:schemas-microsoft-com:office:word" xmlns:w="http://schemas.openxmlformats.org/wordprocessingml/2006/main" xmlns:w14="http://schemas.microsoft.com/office/word/2010/wordml" xmlns:w15="http://schemas.microsoft.com/office/word/2012/wordml" xmlns:wpg="http://schemas.microsoft.com/office/word/2010/wordprocessingGroup" xmlns:wpi="http://schemas.microsoft.com/office/word/2010/wordprocessingInk" xmlns:wne="http://schemas.microsoft.com/office/word/2006/wordml" xmlns:wps="http://schemas.microsoft.com/office/word/2010/wordprocessingShape" mc:Ignorable="w14 w15 wp14">
-  <w:abstractNum w:abstractNumId="0" w15:restartNumberingAfterBreak="0">
+  <w:abstractNum w:abstractNumId="0">
     <w:nsid w:val="20BA2C51"/>
     <w:multiLevelType w:val="hybridMultilevel"/>
     <w:tmpl w:val="1E702BF6"/>
@@ -545,7 +721,7 @@
       </w:rPr>
     </w:lvl>
   </w:abstractNum>
-  <w:abstractNum w:abstractNumId="1" w15:restartNumberingAfterBreak="0">
+  <w:abstractNum w:abstractNumId="1">
     <w:nsid w:val="3ADF4169"/>
     <w:multiLevelType w:val="hybridMultilevel"/>
     <w:tmpl w:val="FCB0A70C"/>
@@ -1061,13 +1237,13 @@
     <w:name w:val="Normal"/>
     <w:qFormat/>
   </w:style>
-  <w:style w:type="character" w:default="1" w:styleId="Fuentedeprrafopredeter">
+  <w:style w:type="character" w:default="1" w:styleId="DefaultParagraphFont">
     <w:name w:val="Default Paragraph Font"/>
     <w:uiPriority w:val="1"/>
     <w:semiHidden/>
     <w:unhideWhenUsed/>
   </w:style>
-  <w:style w:type="table" w:default="1" w:styleId="Tablanormal">
+  <w:style w:type="table" w:default="1" w:styleId="TableNormal">
     <w:name w:val="Normal Table"/>
     <w:uiPriority w:val="99"/>
     <w:semiHidden/>
@@ -1082,13 +1258,13 @@
       </w:tblCellMar>
     </w:tblPr>
   </w:style>
-  <w:style w:type="numbering" w:default="1" w:styleId="Sinlista">
+  <w:style w:type="numbering" w:default="1" w:styleId="NoList">
     <w:name w:val="No List"/>
     <w:uiPriority w:val="99"/>
     <w:semiHidden/>
     <w:unhideWhenUsed/>
   </w:style>
-  <w:style w:type="paragraph" w:styleId="Prrafodelista">
+  <w:style w:type="paragraph" w:styleId="ListParagraph">
     <w:name w:val="List Paragraph"/>
     <w:basedOn w:val="Normal"/>
     <w:uiPriority w:val="34"/>

</xml_diff>